<commit_message>
Update scroeDecrease(). Upload checkingField().
</commit_message>
<xml_diff>
--- a/EbPart/scoreDecrease.docx
+++ b/EbPart/scoreDecrease.docx
@@ -23,8 +23,6 @@
       <w:r>
         <w:t>square = [10, 5, 5, 5, 5, 5, 10, 5, 5, 5, 5, 5];</w:t>
       </w:r>
-      <w:bookmarkStart w:id="0" w:name="_GoBack"/>
-      <w:bookmarkEnd w:id="0"/>
     </w:p>
     <w:p>
       <w:proofErr w:type="spellStart"/>
@@ -47,13 +45,7 @@
         <w:t xml:space="preserve"> (an integer value)</w:t>
       </w:r>
     </w:p>
-    <w:p>
-      <w:pPr>
-        <w:rPr>
-          <w:rFonts w:hint="eastAsia"/>
-        </w:rPr>
-      </w:pPr>
-    </w:p>
+    <w:p/>
     <w:p>
       <w:r>
         <w:t>f</w:t>
@@ -85,61 +77,53 @@
       <w:r>
         <w:t>if (</w:t>
       </w:r>
+      <w:r>
+        <w:t>checkingField()</w:t>
+      </w:r>
+      <w:bookmarkStart w:id="0" w:name="_GoBack"/>
+      <w:bookmarkEnd w:id="0"/>
+      <w:r>
+        <w:t>) {</w:t>
+      </w:r>
+    </w:p>
+    <w:p>
+      <w:r>
+        <w:tab/>
+      </w:r>
+      <w:r>
+        <w:tab/>
+      </w:r>
+      <w:proofErr w:type="spellStart"/>
+      <w:r>
+        <w:t>playerScore</w:t>
+      </w:r>
+      <w:proofErr w:type="spellEnd"/>
+      <w:r>
+        <w:t xml:space="preserve"> = </w:t>
+      </w:r>
+      <w:proofErr w:type="spellStart"/>
+      <w:r>
+        <w:t>playerScore</w:t>
+      </w:r>
+      <w:proofErr w:type="spellEnd"/>
+      <w:r>
+        <w:t xml:space="preserve"> – 5;</w:t>
+      </w:r>
+    </w:p>
+    <w:p>
+      <w:r>
+        <w:tab/>
+      </w:r>
+      <w:r>
+        <w:tab/>
+      </w:r>
       <w:proofErr w:type="gramStart"/>
       <w:r>
         <w:t>square[</w:t>
       </w:r>
       <w:proofErr w:type="gramEnd"/>
       <w:r>
-        <w:t>1] == 0 &amp;&amp; square[2</w:t>
-      </w:r>
-      <w:r>
-        <w:t>] == 0</w:t>
-      </w:r>
-      <w:r>
-        <w:t xml:space="preserve"> &amp;&amp; square[3</w:t>
-      </w:r>
-      <w:r>
-        <w:t>] == 0</w:t>
-      </w:r>
-      <w:r>
-        <w:t xml:space="preserve"> &amp;&amp; square[4</w:t>
-      </w:r>
-      <w:r>
-        <w:t>] == 0</w:t>
-      </w:r>
-      <w:r>
-        <w:t xml:space="preserve"> &amp;&amp; square[5</w:t>
-      </w:r>
-      <w:r>
-        <w:t>] == 0</w:t>
-      </w:r>
-      <w:r>
-        <w:t>) {</w:t>
-      </w:r>
-    </w:p>
-    <w:p>
-      <w:r>
-        <w:tab/>
-      </w:r>
-      <w:r>
-        <w:tab/>
-      </w:r>
-      <w:proofErr w:type="spellStart"/>
-      <w:r>
-        <w:t>playerScore</w:t>
-      </w:r>
-      <w:proofErr w:type="spellEnd"/>
-      <w:r>
-        <w:t xml:space="preserve"> = </w:t>
-      </w:r>
-      <w:proofErr w:type="spellStart"/>
-      <w:r>
-        <w:t>playerScore</w:t>
-      </w:r>
-      <w:proofErr w:type="spellEnd"/>
-      <w:r>
-        <w:t xml:space="preserve"> – 5;</w:t>
+        <w:t>1] = 1;</w:t>
       </w:r>
     </w:p>
     <w:p>
@@ -155,7 +139,7 @@
       </w:r>
       <w:proofErr w:type="gramEnd"/>
       <w:r>
-        <w:t>1] = 1;</w:t>
+        <w:t>2] = 1;</w:t>
       </w:r>
     </w:p>
     <w:p>
@@ -171,7 +155,7 @@
       </w:r>
       <w:proofErr w:type="gramEnd"/>
       <w:r>
-        <w:t>2] = 1;</w:t>
+        <w:t>3] = 1;</w:t>
       </w:r>
     </w:p>
     <w:p>
@@ -187,10 +171,7 @@
       </w:r>
       <w:proofErr w:type="gramEnd"/>
       <w:r>
-        <w:t>3</w:t>
-      </w:r>
-      <w:r>
-        <w:t>] = 1;</w:t>
+        <w:t>4] = 1;</w:t>
       </w:r>
     </w:p>
     <w:p>
@@ -206,53 +187,18 @@
       </w:r>
       <w:proofErr w:type="gramEnd"/>
       <w:r>
-        <w:t>4</w:t>
-      </w:r>
-      <w:r>
-        <w:t>] = 1;</w:t>
-      </w:r>
-    </w:p>
-    <w:p>
-      <w:pPr>
-        <w:rPr>
-          <w:rFonts w:hint="eastAsia"/>
-        </w:rPr>
-      </w:pPr>
-      <w:r>
-        <w:tab/>
-      </w:r>
-      <w:r>
-        <w:tab/>
-      </w:r>
-      <w:proofErr w:type="gramStart"/>
-      <w:r>
-        <w:t>square[</w:t>
-      </w:r>
-      <w:proofErr w:type="gramEnd"/>
-      <w:r>
-        <w:t>5</w:t>
-      </w:r>
-      <w:r>
-        <w:t>] = 1;</w:t>
+        <w:t>5] = 1;</w:t>
       </w:r>
     </w:p>
     <w:p>
       <w:pPr>
         <w:ind w:firstLine="480"/>
-        <w:rPr>
-          <w:rFonts w:hint="eastAsia"/>
-        </w:rPr>
       </w:pPr>
       <w:r>
         <w:t>}</w:t>
       </w:r>
     </w:p>
     <w:p>
-      <w:pPr>
-        <w:rPr>
-          <w:rFonts w:hint="eastAsia"/>
-        </w:rPr>
-      </w:pPr>
       <w:r>
         <w:t>}</w:t>
       </w:r>

</xml_diff>